<commit_message>
Documentos Estudiante 1 y 4
</commit_message>
<xml_diff>
--- a/reports/Individual/Student #4/06 Requirements - Student #4.docx
+++ b/reports/Individual/Student #4/06 Requirements - Student #4.docx
@@ -203,7 +203,7 @@
                   <w:rPr>
                     <w:rFonts w:asciiTheme="majorHAnsi" w:hAnsiTheme="majorHAnsi" w:cstheme="majorHAnsi"/>
                   </w:rPr>
-                  <w:t>2</w:t>
+                  <w:t>4</w:t>
                 </w:r>
                 <w:r>
                   <w:rPr>
@@ -580,7 +580,19 @@
                   <w:rPr>
                     <w:rFonts w:asciiTheme="majorHAnsi" w:hAnsiTheme="majorHAnsi" w:cstheme="majorHAnsi"/>
                   </w:rPr>
-                  <w:t xml:space="preserve">, 8 Marzo </w:t>
+                  <w:t xml:space="preserve">, </w:t>
+                </w:r>
+                <w:r>
+                  <w:rPr>
+                    <w:rFonts w:asciiTheme="majorHAnsi" w:hAnsiTheme="majorHAnsi" w:cstheme="majorHAnsi"/>
+                  </w:rPr>
+                  <w:t>27 May</w:t>
+                </w:r>
+                <w:r>
+                  <w:rPr>
+                    <w:rFonts w:asciiTheme="majorHAnsi" w:hAnsiTheme="majorHAnsi" w:cstheme="majorHAnsi"/>
+                  </w:rPr>
+                  <w:t xml:space="preserve"> </w:t>
                 </w:r>
                 <w:r>
                   <w:rPr>
@@ -6582,6 +6594,14 @@
     <w:pitch w:val="variable"/>
     <w:sig w:usb0="E4002EFF" w:usb1="C200247B" w:usb2="00000009" w:usb3="00000000" w:csb0="000001FF" w:csb1="00000000"/>
   </w:font>
+  <w:font w:name="Yu Gothic Light">
+    <w:altName w:val="游ゴシック Light"/>
+    <w:panose1 w:val="020B0300000000000000"/>
+    <w:charset w:val="80"/>
+    <w:family w:val="swiss"/>
+    <w:pitch w:val="variable"/>
+    <w:sig w:usb0="E00002FF" w:usb1="2AC7FDFF" w:usb2="00000016" w:usb3="00000000" w:csb0="0002009F" w:csb1="00000000"/>
+  </w:font>
   <w:font w:name="Cambria Math">
     <w:panose1 w:val="02040503050406030204"/>
     <w:charset w:val="00"/>
@@ -6589,11 +6609,27 @@
     <w:pitch w:val="variable"/>
     <w:sig w:usb0="E00006FF" w:usb1="420024FF" w:usb2="02000000" w:usb3="00000000" w:csb0="0000019F" w:csb1="00000000"/>
   </w:font>
+  <w:font w:name="Yu Gothic">
+    <w:altName w:val="游ゴシック"/>
+    <w:panose1 w:val="020B0400000000000000"/>
+    <w:charset w:val="80"/>
+    <w:family w:val="swiss"/>
+    <w:pitch w:val="variable"/>
+    <w:sig w:usb0="E00002FF" w:usb1="2AC7FDFF" w:usb2="00000016" w:usb3="00000000" w:csb0="0002009F" w:csb1="00000000"/>
+  </w:font>
   <w:font w:name="Aptos">
     <w:charset w:val="00"/>
     <w:family w:val="swiss"/>
     <w:pitch w:val="variable"/>
     <w:sig w:usb0="20000287" w:usb1="00000003" w:usb2="00000000" w:usb3="00000000" w:csb0="0000019F" w:csb1="00000000"/>
+  </w:font>
+  <w:font w:name="Yu Mincho">
+    <w:altName w:val="游明朝"/>
+    <w:panose1 w:val="02020400000000000000"/>
+    <w:charset w:val="80"/>
+    <w:family w:val="roman"/>
+    <w:pitch w:val="variable"/>
+    <w:sig w:usb0="800002E7" w:usb1="2AC7FCFF" w:usb2="00000012" w:usb3="00000000" w:csb0="0002009F" w:csb1="00000000"/>
   </w:font>
   <w:font w:name="Aptos Display">
     <w:charset w:val="00"/>
@@ -6626,7 +6662,9 @@
     <w:rsid w:val="001B1D7F"/>
     <w:rsid w:val="001C2C66"/>
     <w:rsid w:val="002C579D"/>
+    <w:rsid w:val="008809D3"/>
     <w:rsid w:val="00926F90"/>
+    <w:rsid w:val="00B24209"/>
   </w:rsids>
   <m:mathPr>
     <m:mathFont m:val="Cambria Math"/>
@@ -6641,7 +6679,7 @@
     <m:intLim m:val="subSup"/>
     <m:naryLim m:val="undOvr"/>
   </m:mathPr>
-  <w:themeFontLang w:val="es-ES"/>
+  <w:themeFontLang w:val="es-ES" w:eastAsia="ja-JP"/>
   <w:clrSchemeMapping w:bg1="light1" w:t1="dark1" w:bg2="light2" w:t2="dark2" w:accent1="accent1" w:accent2="accent2" w:accent3="accent3" w:accent4="accent4" w:accent5="accent5" w:accent6="accent6" w:hyperlink="hyperlink" w:followedHyperlink="followedHyperlink"/>
   <w:decimalSymbol w:val=","/>
   <w:listSeparator w:val=";"/>

</xml_diff>